<commit_message>
Adding new version with PDF format
</commit_message>
<xml_diff>
--- a/resume-of-bradley-bossard.docx
+++ b/resume-of-bradley-bossard.docx
@@ -66,10 +66,23 @@
     </w:p>
     <w:p>
       <w:pPr>
+        <w:pStyle w:val="FirstParagraph"/>
+      </w:pPr>
+      <w:hyperlink r:id="rId24">
+        <w:r>
+          <w:rPr>
+            <w:rStyle w:val="Hyperlink"/>
+          </w:rPr>
+          <w:t xml:space="preserve">PDF</w:t>
+        </w:r>
+      </w:hyperlink>
+    </w:p>
+    <w:p>
+      <w:pPr>
         <w:pStyle w:val="Heading2"/>
       </w:pPr>
-      <w:bookmarkStart w:id="24" w:name="experience"/>
-      <w:bookmarkEnd w:id="24"/>
+      <w:bookmarkStart w:id="25" w:name="experience"/>
+      <w:bookmarkEnd w:id="25"/>
       <w:r>
         <w:t xml:space="preserve">Experience</w:t>
       </w:r>
@@ -90,7 +103,7 @@
         </w:rPr>
         <w:t xml:space="preserve"> </w:t>
       </w:r>
-      <w:hyperlink r:id="rId25">
+      <w:hyperlink r:id="rId26">
         <w:r>
           <w:rPr>
             <w:rStyle w:val="Hyperlink"/>
@@ -201,7 +214,7 @@
         </w:rPr>
         <w:t xml:space="preserve"> </w:t>
       </w:r>
-      <w:hyperlink r:id="rId26">
+      <w:hyperlink r:id="rId27">
         <w:r>
           <w:rPr>
             <w:rStyle w:val="Hyperlink"/>
@@ -257,7 +270,7 @@
           <w:ilvl w:val="0"/>
         </w:numPr>
       </w:pPr>
-      <w:hyperlink r:id="rId27">
+      <w:hyperlink r:id="rId28">
         <w:r>
           <w:rPr>
             <w:rStyle w:val="Hyperlink"/>
@@ -279,7 +292,7 @@
           <w:ilvl w:val="0"/>
         </w:numPr>
       </w:pPr>
-      <w:hyperlink r:id="rId28">
+      <w:hyperlink r:id="rId29">
         <w:r>
           <w:rPr>
             <w:rStyle w:val="Hyperlink"/>
@@ -301,7 +314,7 @@
           <w:ilvl w:val="0"/>
         </w:numPr>
       </w:pPr>
-      <w:hyperlink r:id="rId29">
+      <w:hyperlink r:id="rId30">
         <w:r>
           <w:rPr>
             <w:rStyle w:val="Hyperlink"/>
@@ -318,7 +331,7 @@
       <w:r>
         <w:t xml:space="preserve"> </w:t>
       </w:r>
-      <w:hyperlink r:id="rId30">
+      <w:hyperlink r:id="rId31">
         <w:r>
           <w:rPr>
             <w:rStyle w:val="Hyperlink"/>
@@ -351,7 +364,7 @@
           <w:ilvl w:val="0"/>
         </w:numPr>
       </w:pPr>
-      <w:hyperlink r:id="rId31">
+      <w:hyperlink r:id="rId32">
         <w:r>
           <w:rPr>
             <w:rStyle w:val="Hyperlink"/>
@@ -373,7 +386,7 @@
           <w:ilvl w:val="0"/>
         </w:numPr>
       </w:pPr>
-      <w:hyperlink r:id="rId32">
+      <w:hyperlink r:id="rId33">
         <w:r>
           <w:rPr>
             <w:rStyle w:val="Hyperlink"/>
@@ -417,7 +430,7 @@
           <w:ilvl w:val="1"/>
         </w:numPr>
       </w:pPr>
-      <w:hyperlink r:id="rId33">
+      <w:hyperlink r:id="rId34">
         <w:r>
           <w:rPr>
             <w:rStyle w:val="Hyperlink"/>
@@ -434,7 +447,7 @@
           <w:ilvl w:val="1"/>
         </w:numPr>
       </w:pPr>
-      <w:hyperlink r:id="rId34">
+      <w:hyperlink r:id="rId35">
         <w:r>
           <w:rPr>
             <w:rStyle w:val="Hyperlink"/>
@@ -451,7 +464,7 @@
           <w:ilvl w:val="1"/>
         </w:numPr>
       </w:pPr>
-      <w:hyperlink r:id="rId35">
+      <w:hyperlink r:id="rId36">
         <w:r>
           <w:rPr>
             <w:rStyle w:val="Hyperlink"/>
@@ -468,7 +481,7 @@
           <w:ilvl w:val="1"/>
         </w:numPr>
       </w:pPr>
-      <w:hyperlink r:id="rId36">
+      <w:hyperlink r:id="rId37">
         <w:r>
           <w:rPr>
             <w:rStyle w:val="Hyperlink"/>
@@ -526,8 +539,8 @@
       <w:pPr>
         <w:pStyle w:val="Heading2"/>
       </w:pPr>
-      <w:bookmarkStart w:id="37" w:name="experience-cont."/>
-      <w:bookmarkEnd w:id="37"/>
+      <w:bookmarkStart w:id="38" w:name="experience-cont."/>
+      <w:bookmarkEnd w:id="38"/>
       <w:r>
         <w:t xml:space="preserve">Experience cont.</w:t>
       </w:r>
@@ -548,7 +561,7 @@
         </w:rPr>
         <w:t xml:space="preserve"> </w:t>
       </w:r>
-      <w:hyperlink r:id="rId38">
+      <w:hyperlink r:id="rId39">
         <w:r>
           <w:rPr>
             <w:rStyle w:val="Hyperlink"/>
@@ -604,7 +617,7 @@
           <w:ilvl w:val="0"/>
         </w:numPr>
       </w:pPr>
-      <w:hyperlink r:id="rId39">
+      <w:hyperlink r:id="rId40">
         <w:r>
           <w:rPr>
             <w:rStyle w:val="Hyperlink"/>
@@ -626,7 +639,7 @@
           <w:ilvl w:val="0"/>
         </w:numPr>
       </w:pPr>
-      <w:hyperlink r:id="rId40">
+      <w:hyperlink r:id="rId41">
         <w:r>
           <w:rPr>
             <w:rStyle w:val="Hyperlink"/>
@@ -663,7 +676,7 @@
       <w:r>
         <w:t xml:space="preserve"> </w:t>
       </w:r>
-      <w:hyperlink r:id="rId41">
+      <w:hyperlink r:id="rId42">
         <w:r>
           <w:rPr>
             <w:rStyle w:val="Hyperlink"/>
@@ -685,7 +698,7 @@
           <w:ilvl w:val="0"/>
         </w:numPr>
       </w:pPr>
-      <w:hyperlink r:id="rId42">
+      <w:hyperlink r:id="rId43">
         <w:r>
           <w:rPr>
             <w:rStyle w:val="Hyperlink"/>
@@ -707,7 +720,7 @@
           <w:ilvl w:val="0"/>
         </w:numPr>
       </w:pPr>
-      <w:hyperlink r:id="rId43">
+      <w:hyperlink r:id="rId44">
         <w:r>
           <w:rPr>
             <w:rStyle w:val="Hyperlink"/>
@@ -755,7 +768,7 @@
                     </pic:cNvPicPr>
                   </pic:nvPicPr>
                   <pic:blipFill>
-                    <a:blip r:embed="rId44"/>
+                    <a:blip r:embed="rId45"/>
                     <a:stretch>
                       <a:fillRect/>
                     </a:stretch>
@@ -789,7 +802,7 @@
           <w:ilvl w:val="0"/>
         </w:numPr>
       </w:pPr>
-      <w:hyperlink r:id="rId45">
+      <w:hyperlink r:id="rId46">
         <w:r>
           <w:rPr>
             <w:rStyle w:val="Hyperlink"/>
@@ -821,7 +834,7 @@
       <w:r>
         <w:t xml:space="preserve"> </w:t>
       </w:r>
-      <w:hyperlink r:id="rId45">
+      <w:hyperlink r:id="rId46">
         <w:r>
           <w:rPr>
             <w:rStyle w:val="Hyperlink"/>
@@ -848,7 +861,7 @@
       <w:pPr>
         <w:pStyle w:val="BodyText"/>
       </w:pPr>
-      <w:hyperlink r:id="rId47">
+      <w:hyperlink r:id="rId48">
         <w:r>
           <w:drawing>
             <wp:inline>
@@ -865,7 +878,7 @@
                       </pic:cNvPicPr>
                     </pic:nvPicPr>
                     <pic:blipFill>
-                      <a:blip r:embed="rId46"/>
+                      <a:blip r:embed="rId47"/>
                       <a:stretch>
                         <a:fillRect/>
                       </a:stretch>
@@ -909,7 +922,7 @@
       <w:pPr>
         <w:pStyle w:val="BodyText"/>
       </w:pPr>
-      <w:hyperlink r:id="rId49">
+      <w:hyperlink r:id="rId50">
         <w:r>
           <w:drawing>
             <wp:inline>
@@ -926,7 +939,7 @@
                       </pic:cNvPicPr>
                     </pic:nvPicPr>
                     <pic:blipFill>
-                      <a:blip r:embed="rId48"/>
+                      <a:blip r:embed="rId49"/>
                       <a:stretch>
                         <a:fillRect/>
                       </a:stretch>
@@ -970,7 +983,7 @@
       <w:pPr>
         <w:pStyle w:val="BodyText"/>
       </w:pPr>
-      <w:hyperlink r:id="rId51">
+      <w:hyperlink r:id="rId52">
         <w:r>
           <w:drawing>
             <wp:inline>
@@ -987,7 +1000,7 @@
                       </pic:cNvPicPr>
                     </pic:nvPicPr>
                     <pic:blipFill>
-                      <a:blip r:embed="rId50"/>
+                      <a:blip r:embed="rId51"/>
                       <a:stretch>
                         <a:fillRect/>
                       </a:stretch>
@@ -1031,7 +1044,7 @@
       <w:pPr>
         <w:pStyle w:val="BodyText"/>
       </w:pPr>
-      <w:hyperlink r:id="rId53">
+      <w:hyperlink r:id="rId54">
         <w:r>
           <w:drawing>
             <wp:inline>
@@ -1048,7 +1061,7 @@
                       </pic:cNvPicPr>
                     </pic:nvPicPr>
                     <pic:blipFill>
-                      <a:blip r:embed="rId52"/>
+                      <a:blip r:embed="rId53"/>
                       <a:stretch>
                         <a:fillRect/>
                       </a:stretch>
@@ -1183,8 +1196,8 @@
       <w:pPr>
         <w:pStyle w:val="Heading2"/>
       </w:pPr>
-      <w:bookmarkStart w:id="54" w:name="portfolio"/>
-      <w:bookmarkEnd w:id="54"/>
+      <w:bookmarkStart w:id="55" w:name="portfolio"/>
+      <w:bookmarkEnd w:id="55"/>
       <w:r>
         <w:t xml:space="preserve">Portfolio</w:t>
       </w:r>
@@ -1193,7 +1206,7 @@
       <w:pPr>
         <w:pStyle w:val="FirstParagraph"/>
       </w:pPr>
-      <w:hyperlink r:id="rId56">
+      <w:hyperlink r:id="rId57">
         <w:r>
           <w:drawing>
             <wp:inline>
@@ -1210,7 +1223,7 @@
                       </pic:cNvPicPr>
                     </pic:nvPicPr>
                     <pic:blipFill>
-                      <a:blip r:embed="rId55"/>
+                      <a:blip r:embed="rId56"/>
                       <a:stretch>
                         <a:fillRect/>
                       </a:stretch>
@@ -1254,7 +1267,7 @@
       <w:pPr>
         <w:pStyle w:val="BodyText"/>
       </w:pPr>
-      <w:hyperlink r:id="rId58">
+      <w:hyperlink r:id="rId59">
         <w:r>
           <w:drawing>
             <wp:inline>
@@ -1271,7 +1284,7 @@
                       </pic:cNvPicPr>
                     </pic:nvPicPr>
                     <pic:blipFill>
-                      <a:blip r:embed="rId57"/>
+                      <a:blip r:embed="rId58"/>
                       <a:stretch>
                         <a:fillRect/>
                       </a:stretch>
@@ -1315,7 +1328,7 @@
       <w:pPr>
         <w:pStyle w:val="BodyText"/>
       </w:pPr>
-      <w:hyperlink r:id="rId60">
+      <w:hyperlink r:id="rId61">
         <w:r>
           <w:drawing>
             <wp:inline>
@@ -1332,7 +1345,7 @@
                       </pic:cNvPicPr>
                     </pic:nvPicPr>
                     <pic:blipFill>
-                      <a:blip r:embed="rId59"/>
+                      <a:blip r:embed="rId60"/>
                       <a:stretch>
                         <a:fillRect/>
                       </a:stretch>
@@ -1376,7 +1389,7 @@
       <w:pPr>
         <w:pStyle w:val="BodyText"/>
       </w:pPr>
-      <w:hyperlink r:id="rId62">
+      <w:hyperlink r:id="rId63">
         <w:r>
           <w:drawing>
             <wp:inline>
@@ -1393,7 +1406,7 @@
                       </pic:cNvPicPr>
                     </pic:nvPicPr>
                     <pic:blipFill>
-                      <a:blip r:embed="rId61"/>
+                      <a:blip r:embed="rId62"/>
                       <a:stretch>
                         <a:fillRect/>
                       </a:stretch>
@@ -1437,7 +1450,7 @@
       <w:pPr>
         <w:pStyle w:val="BodyText"/>
       </w:pPr>
-      <w:hyperlink r:id="rId64">
+      <w:hyperlink r:id="rId65">
         <w:r>
           <w:drawing>
             <wp:inline>
@@ -1454,7 +1467,7 @@
                       </pic:cNvPicPr>
                     </pic:nvPicPr>
                     <pic:blipFill>
-                      <a:blip r:embed="rId63"/>
+                      <a:blip r:embed="rId64"/>
                       <a:stretch>
                         <a:fillRect/>
                       </a:stretch>
@@ -1498,8 +1511,8 @@
       <w:pPr>
         <w:pStyle w:val="Heading2"/>
       </w:pPr>
-      <w:bookmarkStart w:id="65" w:name="side-projects"/>
-      <w:bookmarkEnd w:id="65"/>
+      <w:bookmarkStart w:id="66" w:name="side-projects"/>
+      <w:bookmarkEnd w:id="66"/>
       <w:r>
         <w:t xml:space="preserve">Side Projects</w:t>
       </w:r>
@@ -1520,7 +1533,7 @@
         </w:rPr>
         <w:t xml:space="preserve"> </w:t>
       </w:r>
-      <w:hyperlink r:id="rId66">
+      <w:hyperlink r:id="rId67">
         <w:r>
           <w:rPr>
             <w:rStyle w:val="Hyperlink"/>
@@ -1573,8 +1586,8 @@
       <w:pPr>
         <w:pStyle w:val="Heading2"/>
       </w:pPr>
-      <w:bookmarkStart w:id="67" w:name="education"/>
-      <w:bookmarkEnd w:id="67"/>
+      <w:bookmarkStart w:id="68" w:name="education"/>
+      <w:bookmarkEnd w:id="68"/>
       <w:r>
         <w:t xml:space="preserve">Education</w:t>
       </w:r>
@@ -1598,7 +1611,7 @@
       <w:r>
         <w:t xml:space="preserve"> </w:t>
       </w:r>
-      <w:hyperlink r:id="rId68">
+      <w:hyperlink r:id="rId69">
         <w:r>
           <w:rPr>
             <w:rStyle w:val="Hyperlink"/>
@@ -1641,7 +1654,7 @@
       <w:r>
         <w:t xml:space="preserve"> </w:t>
       </w:r>
-      <w:hyperlink r:id="rId68">
+      <w:hyperlink r:id="rId69">
         <w:r>
           <w:rPr>
             <w:rStyle w:val="Hyperlink"/>
@@ -1669,8 +1682,8 @@
       <w:pPr>
         <w:pStyle w:val="Heading2"/>
       </w:pPr>
-      <w:bookmarkStart w:id="69" w:name="patents"/>
-      <w:bookmarkEnd w:id="69"/>
+      <w:bookmarkStart w:id="70" w:name="patents"/>
+      <w:bookmarkEnd w:id="70"/>
       <w:r>
         <w:t xml:space="preserve">Patents</w:t>
       </w:r>
@@ -1679,7 +1692,7 @@
       <w:pPr>
         <w:pStyle w:val="FirstParagraph"/>
       </w:pPr>
-      <w:hyperlink r:id="rId41">
+      <w:hyperlink r:id="rId42">
         <w:r>
           <w:rPr>
             <w:rStyle w:val="Hyperlink"/>
@@ -1692,8 +1705,8 @@
       <w:pPr>
         <w:pStyle w:val="Heading2"/>
       </w:pPr>
-      <w:bookmarkStart w:id="70" w:name="publications"/>
-      <w:bookmarkEnd w:id="70"/>
+      <w:bookmarkStart w:id="71" w:name="publications"/>
+      <w:bookmarkEnd w:id="71"/>
       <w:r>
         <w:t xml:space="preserve">Publications</w:t>
       </w:r>
@@ -1702,7 +1715,7 @@
       <w:pPr>
         <w:pStyle w:val="FirstParagraph"/>
       </w:pPr>
-      <w:hyperlink r:id="rId71">
+      <w:hyperlink r:id="rId72">
         <w:r>
           <w:rPr>
             <w:rStyle w:val="Hyperlink"/>
@@ -1819,7 +1832,7 @@
     </w:lvl>
   </w:abstractNum>
   <w:abstractNum w:abstractNumId="990">
-    <w:nsid w:val="6ebee2f3"/>
+    <w:nsid w:val="7a6cd223"/>
     <w:multiLevelType w:val="multilevel"/>
     <w:lvl w:ilvl="0">
       <w:numFmt w:val="bullet"/>
@@ -1900,7 +1913,7 @@
     </w:lvl>
   </w:abstractNum>
   <w:abstractNum w:abstractNumId="991">
-    <w:nsid w:val="2fabc597"/>
+    <w:nsid w:val="4e9ec625"/>
     <w:multiLevelType w:val="multilevel"/>
     <w:lvl w:ilvl="0">
       <w:numFmt w:val="bullet"/>

</xml_diff>

<commit_message>
Updating with PDF link in header
</commit_message>
<xml_diff>
--- a/resume-of-bradley-bossard.docx
+++ b/resume-of-bradley-bossard.docx
@@ -26,6 +26,19 @@
       </w:hyperlink>
     </w:p>
     <w:p>
+      <w:pPr>
+        <w:pStyle w:val="BlockText"/>
+      </w:pPr>
+      <w:hyperlink r:id="rId23">
+        <w:r>
+          <w:rPr>
+            <w:rStyle w:val="Hyperlink"/>
+          </w:rPr>
+          <w:t xml:space="preserve">PDF</w:t>
+        </w:r>
+      </w:hyperlink>
+    </w:p>
+    <w:p>
       <w:r>
         <w:pict>
           <v:rect style="width:0;height:1.5pt" o:hralign="center" o:hrstd="t" o:hr="t"/>
@@ -42,7 +55,7 @@
       <w:r>
         <w:t xml:space="preserve"> </w:t>
       </w:r>
-      <w:hyperlink r:id="rId23">
+      <w:hyperlink r:id="rId24">
         <w:r>
           <w:rPr>
             <w:rStyle w:val="Hyperlink"/>
@@ -63,19 +76,6 @@
           <v:rect style="width:0;height:1.5pt" o:hralign="center" o:hrstd="t" o:hr="t"/>
         </w:pict>
       </w:r>
-    </w:p>
-    <w:p>
-      <w:pPr>
-        <w:pStyle w:val="FirstParagraph"/>
-      </w:pPr>
-      <w:hyperlink r:id="rId24">
-        <w:r>
-          <w:rPr>
-            <w:rStyle w:val="Hyperlink"/>
-          </w:rPr>
-          <w:t xml:space="preserve">PDF</w:t>
-        </w:r>
-      </w:hyperlink>
     </w:p>
     <w:p>
       <w:pPr>
@@ -1832,7 +1832,7 @@
     </w:lvl>
   </w:abstractNum>
   <w:abstractNum w:abstractNumId="990">
-    <w:nsid w:val="7a6cd223"/>
+    <w:nsid w:val="f96f1bf5"/>
     <w:multiLevelType w:val="multilevel"/>
     <w:lvl w:ilvl="0">
       <w:numFmt w:val="bullet"/>
@@ -1913,7 +1913,7 @@
     </w:lvl>
   </w:abstractNum>
   <w:abstractNum w:abstractNumId="991">
-    <w:nsid w:val="4e9ec625"/>
+    <w:nsid w:val="be501f18"/>
     <w:multiLevelType w:val="multilevel"/>
     <w:lvl w:ilvl="0">
       <w:numFmt w:val="bullet"/>

</xml_diff>

<commit_message>
File renaming for clarity
</commit_message>
<xml_diff>
--- a/resume-of-bradley-bossard.docx
+++ b/resume-of-bradley-bossard.docx
@@ -1833,7 +1833,7 @@
     </w:lvl>
   </w:abstractNum>
   <w:abstractNum w:abstractNumId="990">
-    <w:nsid w:val="ee27ce1f"/>
+    <w:nsid w:val="b3d34ff0"/>
     <w:multiLevelType w:val="multilevel"/>
     <w:lvl w:ilvl="0">
       <w:numFmt w:val="bullet"/>
@@ -1914,7 +1914,7 @@
     </w:lvl>
   </w:abstractNum>
   <w:abstractNum w:abstractNumId="991">
-    <w:nsid w:val="d5317d4a"/>
+    <w:nsid w:val="8446eda8"/>
     <w:multiLevelType w:val="multilevel"/>
     <w:lvl w:ilvl="0">
       <w:numFmt w:val="bullet"/>

</xml_diff>

<commit_message>
Add hack to strip out link to PDF in PDF version
</commit_message>
<xml_diff>
--- a/resume-of-bradley-bossard.docx
+++ b/resume-of-bradley-bossard.docx
@@ -27,7 +27,6 @@
     </w:p>
     <w:p>
       <w:pPr>
-        <w:pStyle w:val="Compact"/>
         <w:pStyle w:val="BlockText"/>
       </w:pPr>
       <w:hyperlink r:id="rId23">
@@ -1833,7 +1832,7 @@
     </w:lvl>
   </w:abstractNum>
   <w:abstractNum w:abstractNumId="990">
-    <w:nsid w:val="b3d34ff0"/>
+    <w:nsid w:val="2b0571ea"/>
     <w:multiLevelType w:val="multilevel"/>
     <w:lvl w:ilvl="0">
       <w:numFmt w:val="bullet"/>
@@ -1914,7 +1913,7 @@
     </w:lvl>
   </w:abstractNum>
   <w:abstractNum w:abstractNumId="991">
-    <w:nsid w:val="8446eda8"/>
+    <w:nsid w:val="98e20811"/>
     <w:multiLevelType w:val="multilevel"/>
     <w:lvl w:ilvl="0">
       <w:numFmt w:val="bullet"/>

</xml_diff>

<commit_message>
Updating published version of resume
</commit_message>
<xml_diff>
--- a/resume-of-bradley-bossard.docx
+++ b/resume-of-bradley-bossard.docx
@@ -357,13 +357,60 @@
           </w:drawing>
         </w:r>
       </w:hyperlink>
+      <w:r>
+        <w:t xml:space="preserve"> </w:t>
+      </w:r>
+      <w:hyperlink r:id="rId38">
+        <w:r>
+          <w:drawing>
+            <wp:inline>
+              <wp:extent cx="323850" cy="323850"/>
+              <wp:effectExtent b="0" l="0" r="0" t="0"/>
+              <wp:docPr descr="" id="1" name="Picture"/>
+              <a:graphic>
+                <a:graphicData uri="http://schemas.openxmlformats.org/drawingml/2006/picture">
+                  <pic:pic>
+                    <pic:nvPicPr>
+                      <pic:cNvPr descr="./images/csacademy.png" id="0" name="Picture"/>
+                      <pic:cNvPicPr>
+                        <a:picLocks noChangeArrowheads="1" noChangeAspect="1"/>
+                      </pic:cNvPicPr>
+                    </pic:nvPicPr>
+                    <pic:blipFill>
+                      <a:blip r:embed="rId37"/>
+                      <a:stretch>
+                        <a:fillRect/>
+                      </a:stretch>
+                    </pic:blipFill>
+                    <pic:spPr bwMode="auto">
+                      <a:xfrm>
+                        <a:off x="0" y="0"/>
+                        <a:ext cx="323850" cy="323850"/>
+                      </a:xfrm>
+                      <a:prstGeom prst="rect">
+                        <a:avLst/>
+                      </a:prstGeom>
+                      <a:noFill/>
+                      <a:ln w="9525">
+                        <a:noFill/>
+                        <a:headEnd/>
+                        <a:tailEnd/>
+                      </a:ln>
+                    </pic:spPr>
+                  </pic:pic>
+                </a:graphicData>
+              </a:graphic>
+            </wp:inline>
+          </w:drawing>
+        </w:r>
+      </w:hyperlink>
     </w:p>
     <w:p>
       <w:pPr>
         <w:pStyle w:val="Heading2"/>
       </w:pPr>
-      <w:bookmarkStart w:id="37" w:name="experience"/>
-      <w:bookmarkEnd w:id="37"/>
+      <w:bookmarkStart w:id="39" w:name="experience"/>
+      <w:bookmarkEnd w:id="39"/>
       <w:r>
         <w:t xml:space="preserve">Experience</w:t>
       </w:r>
@@ -384,7 +431,7 @@
         </w:rPr>
         <w:t xml:space="preserve"> </w:t>
       </w:r>
-      <w:hyperlink r:id="rId38">
+      <w:hyperlink r:id="rId40">
         <w:r>
           <w:rPr>
             <w:rStyle w:val="Hyperlink"/>
@@ -495,7 +542,7 @@
         </w:rPr>
         <w:t xml:space="preserve"> </w:t>
       </w:r>
-      <w:hyperlink r:id="rId39">
+      <w:hyperlink r:id="rId41">
         <w:r>
           <w:rPr>
             <w:rStyle w:val="Hyperlink"/>
@@ -551,7 +598,7 @@
           <w:ilvl w:val="0"/>
         </w:numPr>
       </w:pPr>
-      <w:hyperlink r:id="rId40">
+      <w:hyperlink r:id="rId42">
         <w:r>
           <w:rPr>
             <w:rStyle w:val="Hyperlink"/>
@@ -573,7 +620,7 @@
           <w:ilvl w:val="0"/>
         </w:numPr>
       </w:pPr>
-      <w:hyperlink r:id="rId41">
+      <w:hyperlink r:id="rId43">
         <w:r>
           <w:rPr>
             <w:rStyle w:val="Hyperlink"/>
@@ -595,7 +642,7 @@
           <w:ilvl w:val="0"/>
         </w:numPr>
       </w:pPr>
-      <w:hyperlink r:id="rId42">
+      <w:hyperlink r:id="rId44">
         <w:r>
           <w:rPr>
             <w:rStyle w:val="Hyperlink"/>
@@ -612,7 +659,7 @@
       <w:r>
         <w:t xml:space="preserve"> </w:t>
       </w:r>
-      <w:hyperlink r:id="rId43">
+      <w:hyperlink r:id="rId45">
         <w:r>
           <w:rPr>
             <w:rStyle w:val="Hyperlink"/>
@@ -634,7 +681,7 @@
           <w:ilvl w:val="0"/>
         </w:numPr>
       </w:pPr>
-      <w:hyperlink r:id="rId44">
+      <w:hyperlink r:id="rId46">
         <w:r>
           <w:rPr>
             <w:rStyle w:val="Hyperlink"/>
@@ -656,7 +703,7 @@
           <w:ilvl w:val="0"/>
         </w:numPr>
       </w:pPr>
-      <w:hyperlink r:id="rId45">
+      <w:hyperlink r:id="rId47">
         <w:r>
           <w:rPr>
             <w:rStyle w:val="Hyperlink"/>
@@ -678,7 +725,7 @@
           <w:ilvl w:val="0"/>
         </w:numPr>
       </w:pPr>
-      <w:hyperlink r:id="rId46">
+      <w:hyperlink r:id="rId48">
         <w:r>
           <w:rPr>
             <w:rStyle w:val="Hyperlink"/>
@@ -794,7 +841,7 @@
         </w:rPr>
         <w:t xml:space="preserve"> </w:t>
       </w:r>
-      <w:hyperlink r:id="rId47">
+      <w:hyperlink r:id="rId49">
         <w:r>
           <w:rPr>
             <w:rStyle w:val="Hyperlink"/>
@@ -850,7 +897,7 @@
           <w:ilvl w:val="0"/>
         </w:numPr>
       </w:pPr>
-      <w:hyperlink r:id="rId48">
+      <w:hyperlink r:id="rId50">
         <w:r>
           <w:rPr>
             <w:rStyle w:val="Hyperlink"/>
@@ -872,7 +919,7 @@
           <w:ilvl w:val="0"/>
         </w:numPr>
       </w:pPr>
-      <w:hyperlink r:id="rId49">
+      <w:hyperlink r:id="rId51">
         <w:r>
           <w:rPr>
             <w:rStyle w:val="Hyperlink"/>
@@ -909,7 +956,7 @@
       <w:r>
         <w:t xml:space="preserve"> </w:t>
       </w:r>
-      <w:hyperlink r:id="rId50">
+      <w:hyperlink r:id="rId52">
         <w:r>
           <w:rPr>
             <w:rStyle w:val="Hyperlink"/>
@@ -931,7 +978,7 @@
           <w:ilvl w:val="0"/>
         </w:numPr>
       </w:pPr>
-      <w:hyperlink r:id="rId51">
+      <w:hyperlink r:id="rId53">
         <w:r>
           <w:rPr>
             <w:rStyle w:val="Hyperlink"/>
@@ -953,7 +1000,7 @@
           <w:ilvl w:val="0"/>
         </w:numPr>
       </w:pPr>
-      <w:hyperlink r:id="rId52">
+      <w:hyperlink r:id="rId54">
         <w:r>
           <w:rPr>
             <w:rStyle w:val="Hyperlink"/>
@@ -1004,7 +1051,7 @@
                     </pic:cNvPicPr>
                   </pic:nvPicPr>
                   <pic:blipFill>
-                    <a:blip r:embed="rId53"/>
+                    <a:blip r:embed="rId55"/>
                     <a:stretch>
                       <a:fillRect/>
                     </a:stretch>
@@ -1038,7 +1085,7 @@
           <w:ilvl w:val="0"/>
         </w:numPr>
       </w:pPr>
-      <w:hyperlink r:id="rId54">
+      <w:hyperlink r:id="rId56">
         <w:r>
           <w:rPr>
             <w:rStyle w:val="Hyperlink"/>
@@ -1060,7 +1107,7 @@
           <w:ilvl w:val="0"/>
         </w:numPr>
       </w:pPr>
-      <w:hyperlink r:id="rId54">
+      <w:hyperlink r:id="rId56">
         <w:r>
           <w:rPr>
             <w:rStyle w:val="Hyperlink"/>
@@ -1094,7 +1141,7 @@
       <w:pPr>
         <w:pStyle w:val="BlockText"/>
       </w:pPr>
-      <w:hyperlink r:id="rId56">
+      <w:hyperlink r:id="rId58">
         <w:r>
           <w:drawing>
             <wp:inline>
@@ -1106,59 +1153,6 @@
                   <pic:pic>
                     <pic:nvPicPr>
                       <pic:cNvPr descr="./images/startrek.png" id="0" name="Picture"/>
-                      <pic:cNvPicPr>
-                        <a:picLocks noChangeArrowheads="1" noChangeAspect="1"/>
-                      </pic:cNvPicPr>
-                    </pic:nvPicPr>
-                    <pic:blipFill>
-                      <a:blip r:embed="rId55"/>
-                      <a:stretch>
-                        <a:fillRect/>
-                      </a:stretch>
-                    </pic:blipFill>
-                    <pic:spPr bwMode="auto">
-                      <a:xfrm>
-                        <a:off x="0" y="0"/>
-                        <a:ext cx="1270000" cy="762000"/>
-                      </a:xfrm>
-                      <a:prstGeom prst="rect">
-                        <a:avLst/>
-                      </a:prstGeom>
-                      <a:noFill/>
-                      <a:ln w="9525">
-                        <a:noFill/>
-                        <a:headEnd/>
-                        <a:tailEnd/>
-                      </a:ln>
-                    </pic:spPr>
-                  </pic:pic>
-                </a:graphicData>
-              </a:graphic>
-            </wp:inline>
-          </w:drawing>
-        </w:r>
-      </w:hyperlink>
-      <w:r>
-        <w:t xml:space="preserve"> </w:t>
-      </w:r>
-      <w:r>
-        <w:t xml:space="preserve"> </w:t>
-      </w:r>
-      <w:r>
-        <w:t xml:space="preserve"> </w:t>
-      </w:r>
-      <w:hyperlink r:id="rId58">
-        <w:r>
-          <w:drawing>
-            <wp:inline>
-              <wp:extent cx="1270000" cy="762000"/>
-              <wp:effectExtent b="0" l="0" r="0" t="0"/>
-              <wp:docPr descr="" id="1" name="Picture"/>
-              <a:graphic>
-                <a:graphicData uri="http://schemas.openxmlformats.org/drawingml/2006/picture">
-                  <pic:pic>
-                    <pic:nvPicPr>
-                      <pic:cNvPr descr="./images/halloween.png" id="0" name="Picture"/>
                       <pic:cNvPicPr>
                         <a:picLocks noChangeArrowheads="1" noChangeAspect="1"/>
                       </pic:cNvPicPr>
@@ -1211,7 +1205,7 @@
                 <a:graphicData uri="http://schemas.openxmlformats.org/drawingml/2006/picture">
                   <pic:pic>
                     <pic:nvPicPr>
-                      <pic:cNvPr descr="./images/gumby.png" id="0" name="Picture"/>
+                      <pic:cNvPr descr="./images/halloween.png" id="0" name="Picture"/>
                       <pic:cNvPicPr>
                         <a:picLocks noChangeArrowheads="1" noChangeAspect="1"/>
                       </pic:cNvPicPr>
@@ -1264,7 +1258,7 @@
                 <a:graphicData uri="http://schemas.openxmlformats.org/drawingml/2006/picture">
                   <pic:pic>
                     <pic:nvPicPr>
-                      <pic:cNvPr descr="./images/lunar.png" id="0" name="Picture"/>
+                      <pic:cNvPr descr="./images/gumby.png" id="0" name="Picture"/>
                       <pic:cNvPicPr>
                         <a:picLocks noChangeArrowheads="1" noChangeAspect="1"/>
                       </pic:cNvPicPr>
@@ -1297,6 +1291,59 @@
           </w:drawing>
         </w:r>
       </w:hyperlink>
+      <w:r>
+        <w:t xml:space="preserve"> </w:t>
+      </w:r>
+      <w:r>
+        <w:t xml:space="preserve"> </w:t>
+      </w:r>
+      <w:r>
+        <w:t xml:space="preserve"> </w:t>
+      </w:r>
+      <w:hyperlink r:id="rId64">
+        <w:r>
+          <w:drawing>
+            <wp:inline>
+              <wp:extent cx="1270000" cy="762000"/>
+              <wp:effectExtent b="0" l="0" r="0" t="0"/>
+              <wp:docPr descr="" id="1" name="Picture"/>
+              <a:graphic>
+                <a:graphicData uri="http://schemas.openxmlformats.org/drawingml/2006/picture">
+                  <pic:pic>
+                    <pic:nvPicPr>
+                      <pic:cNvPr descr="./images/lunar.png" id="0" name="Picture"/>
+                      <pic:cNvPicPr>
+                        <a:picLocks noChangeArrowheads="1" noChangeAspect="1"/>
+                      </pic:cNvPicPr>
+                    </pic:nvPicPr>
+                    <pic:blipFill>
+                      <a:blip r:embed="rId63"/>
+                      <a:stretch>
+                        <a:fillRect/>
+                      </a:stretch>
+                    </pic:blipFill>
+                    <pic:spPr bwMode="auto">
+                      <a:xfrm>
+                        <a:off x="0" y="0"/>
+                        <a:ext cx="1270000" cy="762000"/>
+                      </a:xfrm>
+                      <a:prstGeom prst="rect">
+                        <a:avLst/>
+                      </a:prstGeom>
+                      <a:noFill/>
+                      <a:ln w="9525">
+                        <a:noFill/>
+                        <a:headEnd/>
+                        <a:tailEnd/>
+                      </a:ln>
+                    </pic:spPr>
+                  </pic:pic>
+                </a:graphicData>
+              </a:graphic>
+            </wp:inline>
+          </w:drawing>
+        </w:r>
+      </w:hyperlink>
     </w:p>
     <w:p>
       <w:pPr>
@@ -1388,8 +1435,8 @@
       <w:pPr>
         <w:pStyle w:val="Heading2"/>
       </w:pPr>
-      <w:bookmarkStart w:id="63" w:name="side-projects"/>
-      <w:bookmarkEnd w:id="63"/>
+      <w:bookmarkStart w:id="65" w:name="side-projects"/>
+      <w:bookmarkEnd w:id="65"/>
       <w:r>
         <w:t xml:space="preserve">Side Projects</w:t>
       </w:r>
@@ -1410,7 +1457,7 @@
         </w:rPr>
         <w:t xml:space="preserve"> </w:t>
       </w:r>
-      <w:hyperlink r:id="rId64">
+      <w:hyperlink r:id="rId66">
         <w:r>
           <w:rPr>
             <w:rStyle w:val="Hyperlink"/>
@@ -1523,8 +1570,8 @@
       <w:pPr>
         <w:pStyle w:val="Heading2"/>
       </w:pPr>
-      <w:bookmarkStart w:id="65" w:name="education"/>
-      <w:bookmarkEnd w:id="65"/>
+      <w:bookmarkStart w:id="67" w:name="education"/>
+      <w:bookmarkEnd w:id="67"/>
       <w:r>
         <w:t xml:space="preserve">Education</w:t>
       </w:r>
@@ -1548,7 +1595,7 @@
       <w:r>
         <w:t xml:space="preserve"> </w:t>
       </w:r>
-      <w:hyperlink r:id="rId66">
+      <w:hyperlink r:id="rId68">
         <w:r>
           <w:rPr>
             <w:rStyle w:val="Hyperlink"/>
@@ -1591,7 +1638,7 @@
       <w:r>
         <w:t xml:space="preserve"> </w:t>
       </w:r>
-      <w:hyperlink r:id="rId66">
+      <w:hyperlink r:id="rId68">
         <w:r>
           <w:rPr>
             <w:rStyle w:val="Hyperlink"/>
@@ -1619,8 +1666,8 @@
       <w:pPr>
         <w:pStyle w:val="Heading2"/>
       </w:pPr>
-      <w:bookmarkStart w:id="67" w:name="patents"/>
-      <w:bookmarkEnd w:id="67"/>
+      <w:bookmarkStart w:id="69" w:name="patents"/>
+      <w:bookmarkEnd w:id="69"/>
       <w:r>
         <w:t xml:space="preserve">Patents</w:t>
       </w:r>
@@ -1629,7 +1676,7 @@
       <w:pPr>
         <w:pStyle w:val="FirstParagraph"/>
       </w:pPr>
-      <w:hyperlink r:id="rId50">
+      <w:hyperlink r:id="rId52">
         <w:r>
           <w:rPr>
             <w:rStyle w:val="Hyperlink"/>
@@ -1642,8 +1689,8 @@
       <w:pPr>
         <w:pStyle w:val="Heading2"/>
       </w:pPr>
-      <w:bookmarkStart w:id="68" w:name="publications"/>
-      <w:bookmarkEnd w:id="68"/>
+      <w:bookmarkStart w:id="70" w:name="publications"/>
+      <w:bookmarkEnd w:id="70"/>
       <w:r>
         <w:t xml:space="preserve">Publications</w:t>
       </w:r>
@@ -1652,7 +1699,7 @@
       <w:pPr>
         <w:pStyle w:val="FirstParagraph"/>
       </w:pPr>
-      <w:hyperlink r:id="rId69">
+      <w:hyperlink r:id="rId71">
         <w:r>
           <w:rPr>
             <w:rStyle w:val="Hyperlink"/>
@@ -1769,7 +1816,7 @@
     </w:lvl>
   </w:abstractNum>
   <w:abstractNum w:abstractNumId="990">
-    <w:nsid w:val="be1acd26"/>
+    <w:nsid w:val="eda86e42"/>
     <w:multiLevelType w:val="multilevel"/>
     <w:lvl w:ilvl="0">
       <w:numFmt w:val="bullet"/>
@@ -1850,7 +1897,7 @@
     </w:lvl>
   </w:abstractNum>
   <w:abstractNum w:abstractNumId="991">
-    <w:nsid w:val="f37e338d"/>
+    <w:nsid w:val="9376cac3"/>
     <w:multiLevelType w:val="multilevel"/>
     <w:lvl w:ilvl="0">
       <w:numFmt w:val="bullet"/>

</xml_diff>